<commit_message>
need improve ratio best word in LDA.ipynb
</commit_message>
<xml_diff>
--- a/final/proposition.docx
+++ b/final/proposition.docx
@@ -1,6 +1,6 @@
 
 <file path=word/document.xml><?xml version="1.0" encoding="utf-8"?>
-<w:document xmlns:wpc="http://schemas.microsoft.com/office/word/2010/wordprocessingCanvas" xmlns:cx="http://schemas.microsoft.com/office/drawing/2014/chartex" xmlns:cx1="http://schemas.microsoft.com/office/drawing/2015/9/8/chartex" xmlns:cx2="http://schemas.microsoft.com/office/drawing/2015/10/21/chartex" xmlns:cx3="http://schemas.microsoft.com/office/drawing/2016/5/9/chartex" xmlns:cx4="http://schemas.microsoft.com/office/drawing/2016/5/10/chartex" xmlns:cx5="http://schemas.microsoft.com/office/drawing/2016/5/11/chartex" xmlns:mc="http://schemas.openxmlformats.org/markup-compatibility/2006" xmlns:o="urn:schemas-microsoft-com:office:office" xmlns:r="http://schemas.openxmlformats.org/officeDocument/2006/relationships" xmlns:m="http://schemas.openxmlformats.org/officeDocument/2006/math" xmlns:v="urn:schemas-microsoft-com:vml" xmlns:wp14="http://schemas.microsoft.com/office/word/2010/wordprocessingDrawing" xmlns:wp="http://schemas.openxmlformats.org/drawingml/2006/wordprocessingDrawing" xmlns:w10="urn:schemas-microsoft-com:office:word" xmlns:w="http://schemas.openxmlformats.org/wordprocessingml/2006/main" xmlns:w14="http://schemas.microsoft.com/office/word/2010/wordml" xmlns:w15="http://schemas.microsoft.com/office/word/2012/wordml" xmlns:w16se="http://schemas.microsoft.com/office/word/2015/wordml/symex" xmlns:wpg="http://schemas.microsoft.com/office/word/2010/wordprocessingGroup" xmlns:wpi="http://schemas.microsoft.com/office/word/2010/wordprocessingInk" xmlns:wne="http://schemas.microsoft.com/office/word/2006/wordml" xmlns:wps="http://schemas.microsoft.com/office/word/2010/wordprocessingShape" mc:Ignorable="w14 w15 w16se wp14">
+<w:document xmlns:wpc="http://schemas.microsoft.com/office/word/2010/wordprocessingCanvas" xmlns:mc="http://schemas.openxmlformats.org/markup-compatibility/2006" xmlns:o="urn:schemas-microsoft-com:office:office" xmlns:r="http://schemas.openxmlformats.org/officeDocument/2006/relationships" xmlns:m="http://schemas.openxmlformats.org/officeDocument/2006/math" xmlns:v="urn:schemas-microsoft-com:vml" xmlns:wp14="http://schemas.microsoft.com/office/word/2010/wordprocessingDrawing" xmlns:wp="http://schemas.openxmlformats.org/drawingml/2006/wordprocessingDrawing" xmlns:w10="urn:schemas-microsoft-com:office:word" xmlns:w="http://schemas.openxmlformats.org/wordprocessingml/2006/main" xmlns:w14="http://schemas.microsoft.com/office/word/2010/wordml" xmlns:w15="http://schemas.microsoft.com/office/word/2012/wordml" xmlns:wpg="http://schemas.microsoft.com/office/word/2010/wordprocessingGroup" xmlns:wpi="http://schemas.microsoft.com/office/word/2010/wordprocessingInk" xmlns:wne="http://schemas.microsoft.com/office/word/2006/wordml" xmlns:wps="http://schemas.microsoft.com/office/word/2010/wordprocessingShape" mc:Ignorable="w14 w15 wp14">
   <w:body>
     <w:p>
       <w:pPr>
@@ -32,7 +32,7 @@
     </w:p>
     <w:p>
       <w:pPr>
-        <w:pStyle w:val="Heading2"/>
+        <w:pStyle w:val="Titre2"/>
       </w:pPr>
       <w:r>
         <w:t>LDA (Allocation de Dirichlet Latente) ?</w:t>
@@ -47,7 +47,7 @@
     <w:p/>
     <w:p>
       <w:pPr>
-        <w:pStyle w:val="ListParagraph"/>
+        <w:pStyle w:val="Paragraphedeliste"/>
         <w:numPr>
           <w:ilvl w:val="0"/>
           <w:numId w:val="3"/>
@@ -66,7 +66,7 @@
     </w:p>
     <w:p>
       <w:pPr>
-        <w:pStyle w:val="ListParagraph"/>
+        <w:pStyle w:val="Paragraphedeliste"/>
         <w:numPr>
           <w:ilvl w:val="0"/>
           <w:numId w:val="3"/>
@@ -79,7 +79,7 @@
     </w:p>
     <w:p>
       <w:pPr>
-        <w:pStyle w:val="ListParagraph"/>
+        <w:pStyle w:val="Paragraphedeliste"/>
         <w:numPr>
           <w:ilvl w:val="0"/>
           <w:numId w:val="3"/>
@@ -92,7 +92,7 @@
     </w:p>
     <w:p>
       <w:pPr>
-        <w:pStyle w:val="ListParagraph"/>
+        <w:pStyle w:val="Paragraphedeliste"/>
         <w:numPr>
           <w:ilvl w:val="0"/>
           <w:numId w:val="3"/>
@@ -105,7 +105,7 @@
     </w:p>
     <w:p>
       <w:pPr>
-        <w:pStyle w:val="ListParagraph"/>
+        <w:pStyle w:val="Paragraphedeliste"/>
         <w:numPr>
           <w:ilvl w:val="0"/>
           <w:numId w:val="3"/>
@@ -118,7 +118,7 @@
     </w:p>
     <w:p>
       <w:pPr>
-        <w:pStyle w:val="ListParagraph"/>
+        <w:pStyle w:val="Paragraphedeliste"/>
         <w:spacing w:line="480" w:lineRule="auto"/>
         <w:ind w:left="360"/>
       </w:pPr>
@@ -355,43 +355,23 @@
         </w:rPr>
         <w:t xml:space="preserve">20% chinchillas, 20% </w:t>
       </w:r>
-      <w:proofErr w:type="spellStart"/>
       <w:r>
         <w:rPr>
           <w:lang w:val="en-US"/>
         </w:rPr>
-        <w:t>chatons</w:t>
-      </w:r>
-      <w:proofErr w:type="spellEnd"/>
+        <w:t>chatons, 20% mignons</w:t>
+      </w:r>
       <w:r>
         <w:rPr>
           <w:lang w:val="en-US"/>
         </w:rPr>
-        <w:t>, 20% mignons</w:t>
-      </w:r>
-      <w:r>
-        <w:rPr>
-          <w:lang w:val="en-US"/>
-        </w:rPr>
         <w:t xml:space="preserve">, 15% hamster, … </w:t>
       </w:r>
       <w:r>
         <w:t>(a</w:t>
       </w:r>
       <w:r>
-        <w:t xml:space="preserve"> </w:t>
-      </w:r>
-      <w:r>
-        <w:t xml:space="preserve">au point où on peut </w:t>
-      </w:r>
-      <w:r>
-        <w:t>interpréter</w:t>
-      </w:r>
-      <w:r>
-        <w:t xml:space="preserve"> </w:t>
-      </w:r>
-      <w:r>
-        <w:t>que le Topic B est associé aux animaux</w:t>
+        <w:t xml:space="preserve"> au point où on peut interpréter que le Topic B est associé aux animaux</w:t>
       </w:r>
       <w:r>
         <w:t>)</w:t>
@@ -400,7 +380,7 @@
     <w:p/>
     <w:p>
       <w:pPr>
-        <w:pStyle w:val="Heading2"/>
+        <w:pStyle w:val="Titre2"/>
       </w:pPr>
       <w:r>
         <w:t>Mon utilisation</w:t>
@@ -435,7 +415,7 @@
     </w:p>
     <w:p>
       <w:pPr>
-        <w:pStyle w:val="Heading2"/>
+        <w:pStyle w:val="Titre2"/>
       </w:pPr>
       <w:r>
         <w:t>Récolte des données</w:t>
@@ -455,14 +435,12 @@
       <w:r>
         <w:t xml:space="preserve">sur </w:t>
       </w:r>
-      <w:proofErr w:type="spellStart"/>
       <w:r>
         <w:rPr>
           <w:b/>
         </w:rPr>
         <w:t>opendatasoft</w:t>
       </w:r>
-      <w:proofErr w:type="spellEnd"/>
       <w:r>
         <w:t xml:space="preserve"> : </w:t>
       </w:r>
@@ -471,7 +449,7 @@
       <w:hyperlink r:id="rId5" w:history="1">
         <w:r>
           <w:rPr>
-            <w:rStyle w:val="Hyperlink"/>
+            <w:rStyle w:val="Lienhypertexte"/>
           </w:rPr>
           <w:t>https://public.opendatasoft.com/explore/dataset/evenements-publics-cibul/table/?disjunctive.tags&amp;disjunctive.placename&amp;disjunctive.city&amp;refine.department=Loire-Atlantique&amp;refine.region=Pays+de+la+Loire&amp;q=&amp;refine.date_start=2016&amp;refine.city=Nantes&amp;location=13,47.21263,-1.55946&amp;basemap=mapquest</w:t>
         </w:r>
@@ -480,7 +458,7 @@
     <w:p/>
     <w:p>
       <w:pPr>
-        <w:pStyle w:val="Heading2"/>
+        <w:pStyle w:val="Titre2"/>
       </w:pPr>
       <w:r>
         <w:t>Source</w:t>
@@ -491,7 +469,7 @@
       <w:hyperlink r:id="rId6" w:history="1">
         <w:r>
           <w:rPr>
-            <w:rStyle w:val="Hyperlink"/>
+            <w:rStyle w:val="Lienhypertexte"/>
           </w:rPr>
           <w:t>http://blog.echen.me/2011/08/22/introduction-to-latent-dirichlet-allocation/</w:t>
         </w:r>
@@ -501,7 +479,7 @@
       <w:hyperlink r:id="rId7" w:history="1">
         <w:r>
           <w:rPr>
-            <w:rStyle w:val="Hyperlink"/>
+            <w:rStyle w:val="Lienhypertexte"/>
           </w:rPr>
           <w:t>https://fr.wikipedia.org/wiki/Allocation_de_Dirichlet_latente</w:t>
         </w:r>
@@ -511,16 +489,25 @@
       <w:hyperlink r:id="rId8" w:history="1">
         <w:r>
           <w:rPr>
-            <w:rStyle w:val="Hyperlink"/>
+            <w:rStyle w:val="Lienhypertexte"/>
           </w:rPr>
           <w:t>https://www.cs.princeton.edu/~blei/papers/BleiNgJordan2003.pdf</w:t>
         </w:r>
       </w:hyperlink>
-    </w:p>
-    <w:p>
       <w:bookmarkStart w:id="0" w:name="_GoBack"/>
       <w:bookmarkEnd w:id="0"/>
     </w:p>
+    <w:p>
+      <w:hyperlink r:id="rId9" w:history="1">
+        <w:r>
+          <w:rPr>
+            <w:rStyle w:val="Lienhypertexte"/>
+          </w:rPr>
+          <w:t>http://alberto.bietti.me/files/rapport-lda.pdf</w:t>
+        </w:r>
+      </w:hyperlink>
+    </w:p>
+    <w:p/>
     <w:sectPr>
       <w:pgSz w:w="11906" w:h="16838"/>
       <w:pgMar w:top="1417" w:right="1417" w:bottom="1417" w:left="1417" w:header="708" w:footer="708" w:gutter="0"/>
@@ -532,7 +519,7 @@
 </file>
 
 <file path=word/numbering.xml><?xml version="1.0" encoding="utf-8"?>
-<w:numbering xmlns:wpc="http://schemas.microsoft.com/office/word/2010/wordprocessingCanvas" xmlns:cx="http://schemas.microsoft.com/office/drawing/2014/chartex" xmlns:cx1="http://schemas.microsoft.com/office/drawing/2015/9/8/chartex" xmlns:cx2="http://schemas.microsoft.com/office/drawing/2015/10/21/chartex" xmlns:cx3="http://schemas.microsoft.com/office/drawing/2016/5/9/chartex" xmlns:cx4="http://schemas.microsoft.com/office/drawing/2016/5/10/chartex" xmlns:cx5="http://schemas.microsoft.com/office/drawing/2016/5/11/chartex" xmlns:mc="http://schemas.openxmlformats.org/markup-compatibility/2006" xmlns:o="urn:schemas-microsoft-com:office:office" xmlns:r="http://schemas.openxmlformats.org/officeDocument/2006/relationships" xmlns:m="http://schemas.openxmlformats.org/officeDocument/2006/math" xmlns:v="urn:schemas-microsoft-com:vml" xmlns:wp14="http://schemas.microsoft.com/office/word/2010/wordprocessingDrawing" xmlns:wp="http://schemas.openxmlformats.org/drawingml/2006/wordprocessingDrawing" xmlns:w10="urn:schemas-microsoft-com:office:word" xmlns:w="http://schemas.openxmlformats.org/wordprocessingml/2006/main" xmlns:w14="http://schemas.microsoft.com/office/word/2010/wordml" xmlns:w15="http://schemas.microsoft.com/office/word/2012/wordml" xmlns:w16se="http://schemas.microsoft.com/office/word/2015/wordml/symex" xmlns:wpg="http://schemas.microsoft.com/office/word/2010/wordprocessingGroup" xmlns:wpi="http://schemas.microsoft.com/office/word/2010/wordprocessingInk" xmlns:wne="http://schemas.microsoft.com/office/word/2006/wordml" xmlns:wps="http://schemas.microsoft.com/office/word/2010/wordprocessingShape" mc:Ignorable="w14 w15 w16se wp14">
+<w:numbering xmlns:wpc="http://schemas.microsoft.com/office/word/2010/wordprocessingCanvas" xmlns:mc="http://schemas.openxmlformats.org/markup-compatibility/2006" xmlns:o="urn:schemas-microsoft-com:office:office" xmlns:r="http://schemas.openxmlformats.org/officeDocument/2006/relationships" xmlns:m="http://schemas.openxmlformats.org/officeDocument/2006/math" xmlns:v="urn:schemas-microsoft-com:vml" xmlns:wp14="http://schemas.microsoft.com/office/word/2010/wordprocessingDrawing" xmlns:wp="http://schemas.openxmlformats.org/drawingml/2006/wordprocessingDrawing" xmlns:w10="urn:schemas-microsoft-com:office:word" xmlns:w="http://schemas.openxmlformats.org/wordprocessingml/2006/main" xmlns:w14="http://schemas.microsoft.com/office/word/2010/wordml" xmlns:w15="http://schemas.microsoft.com/office/word/2012/wordml" xmlns:wpg="http://schemas.microsoft.com/office/word/2010/wordprocessingGroup" xmlns:wpi="http://schemas.microsoft.com/office/word/2010/wordprocessingInk" xmlns:wne="http://schemas.microsoft.com/office/word/2006/wordml" xmlns:wps="http://schemas.microsoft.com/office/word/2010/wordprocessingShape" mc:Ignorable="w14 w15 wp14">
   <w:abstractNum w:abstractNumId="0" w15:restartNumberingAfterBreak="0">
     <w:nsid w:val="38DC0E3C"/>
     <w:multiLevelType w:val="multilevel"/>
@@ -993,7 +980,7 @@
 </file>
 
 <file path=word/styles.xml><?xml version="1.0" encoding="utf-8"?>
-<w:styles xmlns:mc="http://schemas.openxmlformats.org/markup-compatibility/2006" xmlns:r="http://schemas.openxmlformats.org/officeDocument/2006/relationships" xmlns:w="http://schemas.openxmlformats.org/wordprocessingml/2006/main" xmlns:w14="http://schemas.microsoft.com/office/word/2010/wordml" xmlns:w15="http://schemas.microsoft.com/office/word/2012/wordml" xmlns:w16se="http://schemas.microsoft.com/office/word/2015/wordml/symex" mc:Ignorable="w14 w15 w16se">
+<w:styles xmlns:mc="http://schemas.openxmlformats.org/markup-compatibility/2006" xmlns:r="http://schemas.openxmlformats.org/officeDocument/2006/relationships" xmlns:w="http://schemas.openxmlformats.org/wordprocessingml/2006/main" xmlns:w14="http://schemas.microsoft.com/office/word/2010/wordml" xmlns:w15="http://schemas.microsoft.com/office/word/2012/wordml" mc:Ignorable="w14 w15">
   <w:docDefaults>
     <w:rPrDefault>
       <w:rPr>
@@ -1009,7 +996,7 @@
       </w:pPr>
     </w:pPrDefault>
   </w:docDefaults>
-  <w:latentStyles w:defLockedState="0" w:defUIPriority="99" w:defSemiHidden="0" w:defUnhideWhenUsed="0" w:defQFormat="0" w:count="374">
+  <w:latentStyles w:defLockedState="0" w:defUIPriority="99" w:defSemiHidden="0" w:defUnhideWhenUsed="0" w:defQFormat="0" w:count="371">
     <w:lsdException w:name="Normal" w:uiPriority="0" w:qFormat="1"/>
     <w:lsdException w:name="heading 1" w:uiPriority="9" w:qFormat="1"/>
     <w:lsdException w:name="heading 2" w:semiHidden="1" w:uiPriority="9" w:unhideWhenUsed="1" w:qFormat="1"/>
@@ -1381,18 +1368,15 @@
     <w:lsdException w:name="List Table 5 Dark Accent 6" w:uiPriority="50"/>
     <w:lsdException w:name="List Table 6 Colorful Accent 6" w:uiPriority="51"/>
     <w:lsdException w:name="List Table 7 Colorful Accent 6" w:uiPriority="52"/>
-    <w:lsdException w:name="Mention" w:semiHidden="1" w:unhideWhenUsed="1"/>
-    <w:lsdException w:name="Smart Hyperlink" w:semiHidden="1" w:unhideWhenUsed="1"/>
-    <w:lsdException w:name="Hashtag" w:semiHidden="1" w:unhideWhenUsed="1"/>
   </w:latentStyles>
   <w:style w:type="paragraph" w:default="1" w:styleId="Normal">
     <w:name w:val="Normal"/>
     <w:qFormat/>
   </w:style>
-  <w:style w:type="paragraph" w:styleId="Heading1">
+  <w:style w:type="paragraph" w:styleId="Titre1">
     <w:name w:val="heading 1"/>
     <w:basedOn w:val="Normal"/>
-    <w:link w:val="Heading1Char"/>
+    <w:link w:val="Titre1Car"/>
     <w:uiPriority w:val="9"/>
     <w:qFormat/>
     <w:rsid w:val="006166F9"/>
@@ -1410,11 +1394,11 @@
       <w:lang w:eastAsia="fr-FR"/>
     </w:rPr>
   </w:style>
-  <w:style w:type="paragraph" w:styleId="Heading2">
+  <w:style w:type="paragraph" w:styleId="Titre2">
     <w:name w:val="heading 2"/>
     <w:basedOn w:val="Normal"/>
     <w:next w:val="Normal"/>
-    <w:link w:val="Heading2Char"/>
+    <w:link w:val="Titre2Car"/>
     <w:uiPriority w:val="9"/>
     <w:unhideWhenUsed/>
     <w:qFormat/>
@@ -1432,13 +1416,13 @@
       <w:szCs w:val="26"/>
     </w:rPr>
   </w:style>
-  <w:style w:type="character" w:default="1" w:styleId="DefaultParagraphFont">
+  <w:style w:type="character" w:default="1" w:styleId="Policepardfaut">
     <w:name w:val="Default Paragraph Font"/>
     <w:uiPriority w:val="1"/>
     <w:semiHidden/>
     <w:unhideWhenUsed/>
   </w:style>
-  <w:style w:type="table" w:default="1" w:styleId="TableNormal">
+  <w:style w:type="table" w:default="1" w:styleId="TableauNormal">
     <w:name w:val="Normal Table"/>
     <w:uiPriority w:val="99"/>
     <w:semiHidden/>
@@ -1453,16 +1437,16 @@
       </w:tblCellMar>
     </w:tblPr>
   </w:style>
-  <w:style w:type="numbering" w:default="1" w:styleId="NoList">
+  <w:style w:type="numbering" w:default="1" w:styleId="Aucuneliste">
     <w:name w:val="No List"/>
     <w:uiPriority w:val="99"/>
     <w:semiHidden/>
     <w:unhideWhenUsed/>
   </w:style>
-  <w:style w:type="character" w:customStyle="1" w:styleId="Heading1Char">
-    <w:name w:val="Heading 1 Char"/>
-    <w:basedOn w:val="DefaultParagraphFont"/>
-    <w:link w:val="Heading1"/>
+  <w:style w:type="character" w:customStyle="1" w:styleId="Titre1Car">
+    <w:name w:val="Titre 1 Car"/>
+    <w:basedOn w:val="Policepardfaut"/>
+    <w:link w:val="Titre1"/>
     <w:uiPriority w:val="9"/>
     <w:rsid w:val="006166F9"/>
     <w:rPr>
@@ -1475,10 +1459,10 @@
       <w:lang w:eastAsia="fr-FR"/>
     </w:rPr>
   </w:style>
-  <w:style w:type="character" w:customStyle="1" w:styleId="Heading2Char">
-    <w:name w:val="Heading 2 Char"/>
-    <w:basedOn w:val="DefaultParagraphFont"/>
-    <w:link w:val="Heading2"/>
+  <w:style w:type="character" w:customStyle="1" w:styleId="Titre2Car">
+    <w:name w:val="Titre 2 Car"/>
+    <w:basedOn w:val="Policepardfaut"/>
+    <w:link w:val="Titre2"/>
     <w:uiPriority w:val="9"/>
     <w:rsid w:val="006166F9"/>
     <w:rPr>
@@ -1507,12 +1491,12 @@
   </w:style>
   <w:style w:type="character" w:customStyle="1" w:styleId="apple-converted-space">
     <w:name w:val="apple-converted-space"/>
-    <w:basedOn w:val="DefaultParagraphFont"/>
+    <w:basedOn w:val="Policepardfaut"/>
     <w:rsid w:val="006166F9"/>
   </w:style>
-  <w:style w:type="character" w:styleId="Strong">
+  <w:style w:type="character" w:styleId="lev">
     <w:name w:val="Strong"/>
-    <w:basedOn w:val="DefaultParagraphFont"/>
+    <w:basedOn w:val="Policepardfaut"/>
     <w:uiPriority w:val="22"/>
     <w:qFormat/>
     <w:rsid w:val="006166F9"/>
@@ -1521,7 +1505,7 @@
       <w:bCs/>
     </w:rPr>
   </w:style>
-  <w:style w:type="paragraph" w:styleId="ListParagraph">
+  <w:style w:type="paragraph" w:styleId="Paragraphedeliste">
     <w:name w:val="List Paragraph"/>
     <w:basedOn w:val="Normal"/>
     <w:uiPriority w:val="34"/>
@@ -1532,9 +1516,9 @@
       <w:contextualSpacing/>
     </w:pPr>
   </w:style>
-  <w:style w:type="character" w:styleId="Hyperlink">
+  <w:style w:type="character" w:styleId="Lienhypertexte">
     <w:name w:val="Hyperlink"/>
-    <w:basedOn w:val="DefaultParagraphFont"/>
+    <w:basedOn w:val="Policepardfaut"/>
     <w:uiPriority w:val="99"/>
     <w:unhideWhenUsed/>
     <w:rsid w:val="0063153E"/>

</xml_diff>